<commit_message>
updated: Flask web apps plan document
</commit_message>
<xml_diff>
--- a/experiment/FlaskApp.docx
+++ b/experiment/FlaskApp.docx
@@ -44,6 +44,9 @@
       <w:r>
         <w:t>Past conversation</w:t>
       </w:r>
+      <w:r>
+        <w:t xml:space="preserve"> (can skip)</w:t>
+      </w:r>
     </w:p>
     <w:p>
       <w:r>
@@ -159,6 +162,9 @@
       <w:r>
         <w:t>discuss</w:t>
       </w:r>
+      <w:r>
+        <w:t xml:space="preserve"> (can skip)</w:t>
+      </w:r>
     </w:p>
     <w:p>
       <w:r>
@@ -276,13 +282,19 @@
         <w:t xml:space="preserve"> difference prices and brands</w:t>
       </w:r>
       <w:r>
-        <w:t xml:space="preserve"> and the right month to buy</w:t>
-      </w:r>
-      <w:r>
-        <w:t xml:space="preserve">. To buy the right </w:t>
-      </w:r>
-      <w:r>
-        <w:t>phone</w:t>
+        <w:t xml:space="preserve"> and the right </w:t>
+      </w:r>
+      <w:r>
+        <w:t>time</w:t>
+      </w:r>
+      <w:r>
+        <w:t xml:space="preserve"> to buy</w:t>
+      </w:r>
+      <w:r>
+        <w:t xml:space="preserve">. To </w:t>
+      </w:r>
+      <w:r>
+        <w:t>make the best decision</w:t>
       </w:r>
       <w:r>
         <w:t xml:space="preserve">, I can </w:t>
@@ -297,7 +309,18 @@
         <w:t xml:space="preserve"> Next, I can look at the</w:t>
       </w:r>
       <w:r>
-        <w:t xml:space="preserve"> history prices and guess at what month should I buy it.</w:t>
+        <w:t xml:space="preserve"> history prices and guess at what month should I buy it</w:t>
+      </w:r>
+      <w:r>
+        <w:t xml:space="preserve"> </w:t>
+      </w:r>
+      <w:r>
+        <w:t>to gain advantage from discount</w:t>
+      </w:r>
+      <w:bookmarkStart w:id="0" w:name="_GoBack"/>
+      <w:bookmarkEnd w:id="0"/>
+      <w:r>
+        <w:t>.</w:t>
       </w:r>
       <w:r>
         <w:t xml:space="preserve"> Those are the core ideas I’ll be applying to build the website.</w:t>
@@ -1079,8 +1102,6 @@
       <w:pPr>
         <w:ind w:left="360"/>
       </w:pPr>
-      <w:bookmarkStart w:id="0" w:name="_GoBack"/>
-      <w:bookmarkEnd w:id="0"/>
     </w:p>
     <w:sectPr>
       <w:pgSz w:w="12240" w:h="15840"/>

</xml_diff>